<commit_message>
updated README document to include link for pdf illustrating the text used to generate the current README
</commit_message>
<xml_diff>
--- a/assets/document/legendary-robot-README.docx
+++ b/assets/document/legendary-robot-README.docx
@@ -336,7 +336,15 @@
         <w:t>{0}{1}</w:t>
       </w:r>
       <w:r>
-        <w:t xml:space="preserve"> * Line Break: { 0 } </w:t>
+        <w:t xml:space="preserve"> * Line Break: </w:t>
+      </w:r>
+      <w:proofErr w:type="gramStart"/>
+      <w:r>
+        <w:t>{ 0</w:t>
+      </w:r>
+      <w:proofErr w:type="gramEnd"/>
+      <w:r>
+        <w:t xml:space="preserve"> } </w:t>
       </w:r>
       <w:r>
         <w:t>{0}{1}</w:t>
@@ -420,7 +428,30 @@
         <w:t>} at the beginning of the sentence where you want to have a line break.</w:t>
       </w:r>
       <w:r>
-        <w:t xml:space="preserve">{0} *  Please note, since I used this technique to write this document, I had to use extra space between the curly brackets and the numbers as to not trigger an indent. Therefore, when you do use this method just remove the extra space between the curly brackets and the numbers.{0}{0} VS Code Preview </w:t>
+        <w:t xml:space="preserve"> Check out the following link that for copy of what was used for generating this README document </w:t>
+      </w:r>
+      <w:r>
+        <w:t>[link](</w:t>
+      </w:r>
+      <w:r>
+        <w:t>https://github.com/mmehr1988/legendary-robot/blob/main/assets/document/legendary-robot-README.pdf</w:t>
+      </w:r>
+      <w:r>
+        <w:t>)</w:t>
+      </w:r>
+      <w:r>
+        <w:t xml:space="preserve">. </w:t>
+      </w:r>
+      <w:r>
+        <w:t xml:space="preserve">{0} </w:t>
+      </w:r>
+      <w:proofErr w:type="gramStart"/>
+      <w:r>
+        <w:t>*  Please</w:t>
+      </w:r>
+      <w:proofErr w:type="gramEnd"/>
+      <w:r>
+        <w:t xml:space="preserve"> note, since I used this technique to write this document, I had to use extra space between the curly brackets and the numbers as to not trigger an indent. Therefore, when you do use this method just remove the extra space between the curly brackets and the numbers.{0}{0} VS Code Preview </w:t>
       </w:r>
       <w:r>
         <w:t>{0}</w:t>

</xml_diff>

<commit_message>
updated README + word & pdf document for spelling error
</commit_message>
<xml_diff>
--- a/assets/document/legendary-robot-README.docx
+++ b/assets/document/legendary-robot-README.docx
@@ -428,7 +428,13 @@
         <w:t>} at the beginning of the sentence where you want to have a line break.</w:t>
       </w:r>
       <w:r>
-        <w:t xml:space="preserve"> Check out the following link that for copy of what was used for generating this README document </w:t>
+        <w:t xml:space="preserve"> </w:t>
+      </w:r>
+      <w:r>
+        <w:t>Check out the following link for the text that was used for generating this README document</w:t>
+      </w:r>
+      <w:r>
+        <w:t xml:space="preserve"> </w:t>
       </w:r>
       <w:r>
         <w:t>[link](</w:t>

</xml_diff>

<commit_message>
correcting grammar in README
</commit_message>
<xml_diff>
--- a/assets/document/legendary-robot-README.docx
+++ b/assets/document/legendary-robot-README.docx
@@ -74,10 +74,36 @@
         <w:t xml:space="preserve"> </w:t>
       </w:r>
       <w:r>
-        <w:t>{0}{1} 1. Node.js Download Page</w:t>
-      </w:r>
-      <w:r>
-        <w:t xml:space="preserve"> {0}{1} 2. After install, check with command line to ensure setup is correct.</w:t>
+        <w:t xml:space="preserve">{0}{1} 1. Node.js </w:t>
+      </w:r>
+      <w:r>
+        <w:t>d</w:t>
+      </w:r>
+      <w:r>
+        <w:t>ownloa</w:t>
+      </w:r>
+      <w:r>
+        <w:t xml:space="preserve">d page </w:t>
+      </w:r>
+      <w:r>
+        <w:t>[link](</w:t>
+      </w:r>
+      <w:proofErr w:type="gramStart"/>
+      <w:r>
+        <w:t>https://nodejs.org/en/download/</w:t>
+      </w:r>
+      <w:r>
+        <w:t>)</w:t>
+      </w:r>
+      <w:r>
+        <w:t xml:space="preserve"> </w:t>
+      </w:r>
+      <w:r>
+        <w:t xml:space="preserve"> {</w:t>
+      </w:r>
+      <w:proofErr w:type="gramEnd"/>
+      <w:r>
+        <w:t>0}{1} 2. After install, check with command line to ensure setup is correct.</w:t>
       </w:r>
       <w:r>
         <w:t xml:space="preserve"> </w:t>
@@ -151,7 +177,7 @@
       </w:r>
       <w:proofErr w:type="spellEnd"/>
       <w:r>
-        <w:t xml:space="preserve">” folder in repo and install the </w:t>
+        <w:t xml:space="preserve">” folder and install the </w:t>
       </w:r>
       <w:proofErr w:type="spellStart"/>
       <w:r>
@@ -218,7 +244,16 @@
         <w:t xml:space="preserve">{0} * </w:t>
       </w:r>
       <w:r>
-        <w:t>Follow the below steps once you've completed the installation section guidelines.</w:t>
+        <w:t>O</w:t>
+      </w:r>
+      <w:r>
+        <w:t>nce you've completed the installation section guidelines</w:t>
+      </w:r>
+      <w:r>
+        <w:t>, follow the below steps to run the application</w:t>
+      </w:r>
+      <w:r>
+        <w:t>.</w:t>
       </w:r>
       <w:r>
         <w:t xml:space="preserve"> {0}{1} </w:t>
@@ -250,7 +285,13 @@
       </w:r>
       <w:proofErr w:type="spellEnd"/>
       <w:r>
-        <w:t>” folder in repo. See below image for guidance.</w:t>
+        <w:t xml:space="preserve">” folder </w:t>
+      </w:r>
+      <w:r>
+        <w:t>and type `node index.js`</w:t>
+      </w:r>
+      <w:r>
+        <w:t>. See below image for guidance.</w:t>
       </w:r>
       <w:r>
         <w:t xml:space="preserve"> </w:t>
@@ -278,13 +319,7 @@
         <w:t xml:space="preserve"> </w:t>
       </w:r>
       <w:r>
-        <w:t>{0}{1} 3. Clone repository and open in VS Code.</w:t>
-      </w:r>
-      <w:r>
-        <w:t xml:space="preserve"> </w:t>
-      </w:r>
-      <w:r>
-        <w:t xml:space="preserve">Once you hit enter, the application will begin to </w:t>
+        <w:t xml:space="preserve">{0}{1} 3. Once you hit enter, the application will begin to </w:t>
       </w:r>
       <w:proofErr w:type="gramStart"/>
       <w:r>
@@ -321,7 +356,13 @@
         <w:t xml:space="preserve"> {0}{0} ## Tips {0}{0} ### How To Create Markdown Lists {0} * </w:t>
       </w:r>
       <w:r>
-        <w:t>If you are like me, using lists to write instructions is a must. As a result, I decided to write a short summary of how to incorporate lists using line breaks when answer the prompts.</w:t>
+        <w:t>If you are like me, using lists to write instructions is a must. As a result, I decided to write a short summary of how to incorporate lists using line breaks when answer</w:t>
+      </w:r>
+      <w:r>
+        <w:t>ing</w:t>
+      </w:r>
+      <w:r>
+        <w:t xml:space="preserve"> prompts.</w:t>
       </w:r>
       <w:r>
         <w:t xml:space="preserve"> {0} * </w:t>
@@ -431,7 +472,19 @@
         <w:t xml:space="preserve"> </w:t>
       </w:r>
       <w:r>
-        <w:t>Check out the following link for the text that was used for generating this README document</w:t>
+        <w:t xml:space="preserve">Check out the following link for the text that was used </w:t>
+      </w:r>
+      <w:r>
+        <w:t>to</w:t>
+      </w:r>
+      <w:r>
+        <w:t xml:space="preserve"> generat</w:t>
+      </w:r>
+      <w:r>
+        <w:t>e</w:t>
+      </w:r>
+      <w:r>
+        <w:t xml:space="preserve"> this README document</w:t>
       </w:r>
       <w:r>
         <w:t xml:space="preserve"> </w:t>
@@ -457,7 +510,16 @@
       </w:r>
       <w:proofErr w:type="gramEnd"/>
       <w:r>
-        <w:t xml:space="preserve"> note, since I used this technique to write this document, I had to use extra space between the curly brackets and the numbers as to not trigger an indent. Therefore, when you do use this method just remove the extra space between the curly brackets and the numbers.{0}{0} VS Code Preview </w:t>
+        <w:t xml:space="preserve"> note, since I used this technique to write this document, I had to use extra space between the curly brackets and the numbers as to not trigger an indent. Therefore, when you do use this method just remove the extra space between the curly brackets and the numbers.{0}{0} </w:t>
+      </w:r>
+      <w:r>
+        <w:t>###</w:t>
+      </w:r>
+      <w:r>
+        <w:t xml:space="preserve"> </w:t>
+      </w:r>
+      <w:r>
+        <w:t xml:space="preserve">VS Code Preview </w:t>
       </w:r>
       <w:r>
         <w:t>{0}</w:t>
@@ -466,7 +528,25 @@
         <w:t xml:space="preserve"> * </w:t>
       </w:r>
       <w:r>
-        <w:t>One efficiency tips when writing README files was utilizing VS Codes preview markdown feature. This feature allows you to preview how your markdown files before having to upload to see the final output.</w:t>
+        <w:t xml:space="preserve">One efficiency tips when writing README files </w:t>
+      </w:r>
+      <w:r>
+        <w:t>is to</w:t>
+      </w:r>
+      <w:r>
+        <w:t xml:space="preserve"> utiliz</w:t>
+      </w:r>
+      <w:r>
+        <w:t>e</w:t>
+      </w:r>
+      <w:r>
+        <w:t xml:space="preserve"> VS Codes preview markdown feature. This feature allows you to preview how your markdown file</w:t>
+      </w:r>
+      <w:r>
+        <w:t xml:space="preserve"> looks</w:t>
+      </w:r>
+      <w:r>
+        <w:t xml:space="preserve"> before having to upload to see the final output.</w:t>
       </w:r>
       <w:r>
         <w:t xml:space="preserve"> </w:t>

</xml_diff>